<commit_message>
System Requirement and limitation added to description doc
</commit_message>
<xml_diff>
--- a/documents/1-descriptions/description.docx
+++ b/documents/1-descriptions/description.docx
@@ -7,21 +7,25 @@
         <w:bidi/>
         <w:rPr>
           <w:rFonts w:cs="B Nazanin"/>
-          <w:sz w:val="28"/>
-          <w:szCs w:val="28"/>
-          <w:rtl/>
-          <w:lang w:bidi="fa-IR"/>
-        </w:rPr>
-      </w:pPr>
-      <w:r>
-        <w:rPr>
-          <w:rFonts w:cs="B Nazanin" w:hint="cs"/>
-          <w:sz w:val="28"/>
-          <w:szCs w:val="28"/>
-          <w:rtl/>
-          <w:lang w:bidi="fa-IR"/>
-        </w:rPr>
-        <w:t>مقدمه:</w:t>
+          <w:b/>
+          <w:bCs/>
+          <w:sz w:val="28"/>
+          <w:szCs w:val="28"/>
+          <w:rtl/>
+          <w:lang w:bidi="fa-IR"/>
+        </w:rPr>
+      </w:pPr>
+      <w:r>
+        <w:rPr>
+          <w:rFonts w:cs="B Nazanin" w:hint="cs"/>
+          <w:b/>
+          <w:bCs/>
+          <w:sz w:val="28"/>
+          <w:szCs w:val="28"/>
+          <w:rtl/>
+          <w:lang w:bidi="fa-IR"/>
+        </w:rPr>
+        <w:t>مقدمه</w:t>
       </w:r>
     </w:p>
     <w:p>
@@ -53,89 +57,177 @@
           <w:rFonts w:cs="B Nazanin"/>
           <w:sz w:val="28"/>
           <w:szCs w:val="28"/>
-          <w:rtl/>
-          <w:lang w:bidi="fa-IR"/>
-        </w:rPr>
-      </w:pPr>
-      <w:r>
-        <w:rPr>
-          <w:rFonts w:cs="B Nazanin" w:hint="cs"/>
-          <w:sz w:val="28"/>
-          <w:szCs w:val="28"/>
-          <w:rtl/>
-          <w:lang w:bidi="fa-IR"/>
-        </w:rPr>
-        <w:t>تعداد بیشمار خودروها که به صورت روز افزون به تعداد آن ها افزودهمی شود، مدیریت بدون کنترل و نظارت را بی معنا میسازد.</w:t>
-      </w:r>
-    </w:p>
-    <w:p>
-      <w:pPr>
-        <w:bidi/>
-        <w:rPr>
-          <w:rFonts w:cs="B Nazanin"/>
-          <w:sz w:val="28"/>
-          <w:szCs w:val="28"/>
-          <w:rtl/>
-          <w:lang w:bidi="fa-IR"/>
-        </w:rPr>
-      </w:pPr>
-      <w:r>
-        <w:rPr>
-          <w:rFonts w:cs="B Nazanin" w:hint="cs"/>
-          <w:sz w:val="28"/>
-          <w:szCs w:val="28"/>
-          <w:rtl/>
-          <w:lang w:bidi="fa-IR"/>
-        </w:rPr>
-        <w:t>شرح مسأله :</w:t>
-      </w:r>
-    </w:p>
-    <w:p>
-      <w:pPr>
-        <w:bidi/>
-        <w:rPr>
-          <w:rFonts w:cs="B Nazanin"/>
-          <w:sz w:val="28"/>
-          <w:szCs w:val="28"/>
-          <w:rtl/>
-          <w:lang w:bidi="fa-IR"/>
-        </w:rPr>
-      </w:pPr>
-      <w:r>
-        <w:rPr>
-          <w:rFonts w:cs="B Nazanin" w:hint="cs"/>
-          <w:sz w:val="28"/>
-          <w:szCs w:val="28"/>
-          <w:rtl/>
-          <w:lang w:bidi="fa-IR"/>
-        </w:rPr>
-        <w:t>سیستم مدیریت جای پارک چیست؟ به ط</w:t>
-      </w:r>
-      <w:r>
-        <w:rPr>
-          <w:rFonts w:cs="B Nazanin" w:hint="cs"/>
-          <w:sz w:val="28"/>
-          <w:szCs w:val="28"/>
-          <w:rtl/>
-          <w:lang w:bidi="fa-IR"/>
-        </w:rPr>
-        <w:t>ور خلاصه سیستمی است که به شما کمک میکند در کمترین زمان ممکن مکان های قابل دسترس برای پارک را پیدا نموده، آن را برای بازه زمانی مشخص از روز رزرو کرده و از آن استفاده نمایید.</w:t>
-      </w:r>
-    </w:p>
-    <w:p>
-      <w:pPr>
-        <w:bidi/>
-        <w:rPr>
-          <w:rFonts w:cs="B Nazanin"/>
-          <w:sz w:val="28"/>
-          <w:szCs w:val="28"/>
-          <w:rtl/>
-          <w:lang w:bidi="fa-IR"/>
-        </w:rPr>
-      </w:pPr>
-      <w:r>
-        <w:rPr>
-          <w:rFonts w:cs="B Nazanin" w:hint="cs"/>
+          <w:lang w:bidi="fa-IR"/>
+        </w:rPr>
+      </w:pPr>
+      <w:r>
+        <w:rPr>
+          <w:rFonts w:cs="B Nazanin" w:hint="cs"/>
+          <w:sz w:val="28"/>
+          <w:szCs w:val="28"/>
+          <w:rtl/>
+          <w:lang w:bidi="fa-IR"/>
+        </w:rPr>
+        <w:t>تعداد بیشمار خودروها که به صورت روز افزون به تعداد آن ها افزوده</w:t>
+      </w:r>
+      <w:r>
+        <w:rPr>
+          <w:rFonts w:cs="B Nazanin"/>
+          <w:sz w:val="28"/>
+          <w:szCs w:val="28"/>
+          <w:lang w:bidi="fa-IR"/>
+        </w:rPr>
+        <w:t xml:space="preserve"> </w:t>
+      </w:r>
+      <w:r>
+        <w:rPr>
+          <w:rFonts w:cs="B Nazanin" w:hint="cs"/>
+          <w:sz w:val="28"/>
+          <w:szCs w:val="28"/>
+          <w:rtl/>
+          <w:lang w:bidi="fa-IR"/>
+        </w:rPr>
+        <w:t>می شود، مدیریت بدون کنترل و نظارت را بی معنا میسازد.</w:t>
+      </w:r>
+    </w:p>
+    <w:p>
+      <w:pPr>
+        <w:bidi/>
+        <w:rPr>
+          <w:rFonts w:cs="B Nazanin"/>
+          <w:sz w:val="28"/>
+          <w:szCs w:val="28"/>
+          <w:rtl/>
+          <w:lang w:bidi="fa-IR"/>
+        </w:rPr>
+      </w:pPr>
+    </w:p>
+    <w:p>
+      <w:pPr>
+        <w:bidi/>
+        <w:rPr>
+          <w:rFonts w:cs="B Nazanin"/>
+          <w:b/>
+          <w:bCs/>
+          <w:sz w:val="28"/>
+          <w:szCs w:val="28"/>
+          <w:lang w:bidi="fa-IR"/>
+        </w:rPr>
+      </w:pPr>
+      <w:r>
+        <w:rPr>
+          <w:rFonts w:cs="B Nazanin" w:hint="cs"/>
+          <w:b/>
+          <w:bCs/>
+          <w:sz w:val="28"/>
+          <w:szCs w:val="28"/>
+          <w:rtl/>
+          <w:lang w:bidi="fa-IR"/>
+        </w:rPr>
+        <w:t xml:space="preserve">سیستم مدیریت جای پارک چیست؟ </w:t>
+      </w:r>
+    </w:p>
+    <w:p>
+      <w:pPr>
+        <w:bidi/>
+        <w:rPr>
+          <w:rFonts w:cs="B Nazanin"/>
+          <w:sz w:val="28"/>
+          <w:szCs w:val="28"/>
+          <w:rtl/>
+          <w:lang w:bidi="fa-IR"/>
+        </w:rPr>
+      </w:pPr>
+      <w:r>
+        <w:rPr>
+          <w:rFonts w:cs="B Nazanin" w:hint="cs"/>
+          <w:sz w:val="28"/>
+          <w:szCs w:val="28"/>
+          <w:rtl/>
+          <w:lang w:bidi="fa-IR"/>
+        </w:rPr>
+        <w:t>به ط</w:t>
+      </w:r>
+      <w:r>
+        <w:rPr>
+          <w:rFonts w:cs="B Nazanin" w:hint="cs"/>
+          <w:sz w:val="28"/>
+          <w:szCs w:val="28"/>
+          <w:rtl/>
+          <w:lang w:bidi="fa-IR"/>
+        </w:rPr>
+        <w:t>ور خلاصه سیستمی است که به شما کمک می</w:t>
+      </w:r>
+      <w:r>
+        <w:rPr>
+          <w:rFonts w:cs="B Nazanin"/>
+          <w:sz w:val="28"/>
+          <w:szCs w:val="28"/>
+          <w:lang w:bidi="fa-IR"/>
+        </w:rPr>
+        <w:t xml:space="preserve"> </w:t>
+      </w:r>
+      <w:r>
+        <w:rPr>
+          <w:rFonts w:cs="B Nazanin" w:hint="cs"/>
+          <w:sz w:val="28"/>
+          <w:szCs w:val="28"/>
+          <w:rtl/>
+          <w:lang w:bidi="fa-IR"/>
+        </w:rPr>
+        <w:t>کند در کمترین زمان ممکن مکان های قابل دسترس برای پارک را پیدا نموده، آن را برای بازه زمانی مشخص</w:t>
+      </w:r>
+      <w:r>
+        <w:rPr>
+          <w:rFonts w:cs="B Nazanin" w:hint="cs"/>
+          <w:sz w:val="28"/>
+          <w:szCs w:val="28"/>
+          <w:rtl/>
+          <w:lang w:bidi="fa-IR"/>
+        </w:rPr>
+        <w:t>ی</w:t>
+      </w:r>
+      <w:r>
+        <w:rPr>
+          <w:rFonts w:cs="B Nazanin" w:hint="cs"/>
+          <w:sz w:val="28"/>
+          <w:szCs w:val="28"/>
+          <w:rtl/>
+          <w:lang w:bidi="fa-IR"/>
+        </w:rPr>
+        <w:t xml:space="preserve"> از روز رزرو کرده و از آن استفاده نمایید.</w:t>
+      </w:r>
+    </w:p>
+    <w:p>
+      <w:pPr>
+        <w:bidi/>
+        <w:rPr>
+          <w:rFonts w:cs="B Nazanin"/>
+          <w:sz w:val="28"/>
+          <w:szCs w:val="28"/>
+          <w:rtl/>
+          <w:lang w:bidi="fa-IR"/>
+        </w:rPr>
+      </w:pPr>
+    </w:p>
+    <w:p>
+      <w:pPr>
+        <w:bidi/>
+        <w:rPr>
+          <w:rFonts w:cs="B Nazanin"/>
+          <w:b/>
+          <w:bCs/>
+          <w:sz w:val="28"/>
+          <w:szCs w:val="28"/>
+          <w:rtl/>
+          <w:lang w:bidi="fa-IR"/>
+        </w:rPr>
+      </w:pPr>
+      <w:r>
+        <w:rPr>
+          <w:rFonts w:cs="B Nazanin" w:hint="cs"/>
+          <w:b/>
+          <w:bCs/>
           <w:sz w:val="28"/>
           <w:szCs w:val="28"/>
           <w:rtl/>
@@ -171,7 +263,7 @@
         <w:pStyle w:val="ListParagraph"/>
         <w:numPr>
           <w:ilvl w:val="0"/>
-          <w:numId w:val="3"/>
+          <w:numId w:val="10"/>
         </w:numPr>
         <w:bidi/>
         <w:rPr>
@@ -197,7 +289,7 @@
         <w:pStyle w:val="ListParagraph"/>
         <w:numPr>
           <w:ilvl w:val="0"/>
-          <w:numId w:val="3"/>
+          <w:numId w:val="10"/>
         </w:numPr>
         <w:bidi/>
         <w:rPr>
@@ -223,7 +315,7 @@
         <w:pStyle w:val="ListParagraph"/>
         <w:numPr>
           <w:ilvl w:val="0"/>
-          <w:numId w:val="3"/>
+          <w:numId w:val="10"/>
         </w:numPr>
         <w:bidi/>
         <w:rPr>
@@ -233,8 +325,6 @@
           <w:lang w:bidi="fa-IR"/>
         </w:rPr>
       </w:pPr>
-      <w:bookmarkStart w:id="0" w:name="_GoBack"/>
-      <w:bookmarkEnd w:id="0"/>
       <w:r>
         <w:rPr>
           <w:rFonts w:cs="B Nazanin" w:hint="cs"/>
@@ -251,7 +341,7 @@
         <w:pStyle w:val="ListParagraph"/>
         <w:numPr>
           <w:ilvl w:val="0"/>
-          <w:numId w:val="3"/>
+          <w:numId w:val="10"/>
         </w:numPr>
         <w:bidi/>
         <w:rPr>
@@ -277,7 +367,7 @@
         <w:pStyle w:val="ListParagraph"/>
         <w:numPr>
           <w:ilvl w:val="0"/>
-          <w:numId w:val="3"/>
+          <w:numId w:val="10"/>
         </w:numPr>
         <w:bidi/>
         <w:rPr>
@@ -303,7 +393,7 @@
         <w:pStyle w:val="ListParagraph"/>
         <w:numPr>
           <w:ilvl w:val="0"/>
-          <w:numId w:val="3"/>
+          <w:numId w:val="10"/>
         </w:numPr>
         <w:bidi/>
         <w:rPr>
@@ -326,24 +416,40 @@
     </w:p>
     <w:p>
       <w:pPr>
-        <w:bidi/>
-        <w:rPr>
-          <w:rFonts w:cs="B Nazanin"/>
-          <w:sz w:val="28"/>
-          <w:szCs w:val="28"/>
-          <w:rtl/>
-          <w:lang w:bidi="fa-IR"/>
-        </w:rPr>
-      </w:pPr>
-      <w:r>
-        <w:rPr>
-          <w:rFonts w:cs="B Nazanin" w:hint="cs"/>
-          <w:sz w:val="28"/>
-          <w:szCs w:val="28"/>
-          <w:rtl/>
-          <w:lang w:bidi="fa-IR"/>
-        </w:rPr>
-        <w:t>برای مالکان فضاهای پارک:</w:t>
+        <w:pStyle w:val="ListParagraph"/>
+        <w:bidi/>
+        <w:rPr>
+          <w:rFonts w:cs="B Nazanin"/>
+          <w:sz w:val="28"/>
+          <w:szCs w:val="28"/>
+          <w:lang w:bidi="fa-IR"/>
+        </w:rPr>
+      </w:pPr>
+    </w:p>
+    <w:p>
+      <w:pPr>
+        <w:bidi/>
+        <w:rPr>
+          <w:rFonts w:cs="B Nazanin"/>
+          <w:b/>
+          <w:bCs/>
+          <w:sz w:val="28"/>
+          <w:szCs w:val="28"/>
+          <w:rtl/>
+          <w:lang w:bidi="fa-IR"/>
+        </w:rPr>
+      </w:pPr>
+      <w:r>
+        <w:rPr>
+          <w:rFonts w:cs="B Nazanin" w:hint="cs"/>
+          <w:b/>
+          <w:bCs/>
+          <w:sz w:val="28"/>
+          <w:szCs w:val="28"/>
+          <w:rtl/>
+          <w:lang w:bidi="fa-IR"/>
+        </w:rPr>
+        <w:t>برای مالکان فضاهای پارک</w:t>
       </w:r>
     </w:p>
     <w:p>
@@ -351,7 +457,7 @@
         <w:pStyle w:val="ListParagraph"/>
         <w:numPr>
           <w:ilvl w:val="0"/>
-          <w:numId w:val="4"/>
+          <w:numId w:val="9"/>
         </w:numPr>
         <w:bidi/>
         <w:rPr>
@@ -377,7 +483,7 @@
         <w:pStyle w:val="ListParagraph"/>
         <w:numPr>
           <w:ilvl w:val="0"/>
-          <w:numId w:val="4"/>
+          <w:numId w:val="9"/>
         </w:numPr>
         <w:bidi/>
         <w:rPr>
@@ -403,7 +509,7 @@
         <w:pStyle w:val="ListParagraph"/>
         <w:numPr>
           <w:ilvl w:val="0"/>
-          <w:numId w:val="4"/>
+          <w:numId w:val="9"/>
         </w:numPr>
         <w:bidi/>
         <w:rPr>
@@ -429,7 +535,7 @@
         <w:pStyle w:val="ListParagraph"/>
         <w:numPr>
           <w:ilvl w:val="0"/>
-          <w:numId w:val="4"/>
+          <w:numId w:val="9"/>
         </w:numPr>
         <w:bidi/>
         <w:rPr>
@@ -455,7 +561,7 @@
         <w:pStyle w:val="ListParagraph"/>
         <w:numPr>
           <w:ilvl w:val="0"/>
-          <w:numId w:val="4"/>
+          <w:numId w:val="9"/>
         </w:numPr>
         <w:bidi/>
         <w:rPr>
@@ -481,20 +587,25 @@
         <w:bidi/>
         <w:rPr>
           <w:rFonts w:cs="B Nazanin"/>
-          <w:sz w:val="28"/>
-          <w:szCs w:val="28"/>
-          <w:rtl/>
-          <w:lang w:bidi="fa-IR"/>
-        </w:rPr>
-      </w:pPr>
-      <w:r>
-        <w:rPr>
-          <w:rFonts w:cs="B Nazanin" w:hint="cs"/>
-          <w:sz w:val="28"/>
-          <w:szCs w:val="28"/>
-          <w:rtl/>
-          <w:lang w:bidi="fa-IR"/>
-        </w:rPr>
+          <w:b/>
+          <w:bCs/>
+          <w:sz w:val="28"/>
+          <w:szCs w:val="28"/>
+          <w:rtl/>
+          <w:lang w:bidi="fa-IR"/>
+        </w:rPr>
+      </w:pPr>
+      <w:r>
+        <w:rPr>
+          <w:rFonts w:cs="B Nazanin" w:hint="cs"/>
+          <w:b/>
+          <w:bCs/>
+          <w:sz w:val="28"/>
+          <w:szCs w:val="28"/>
+          <w:rtl/>
+          <w:lang w:bidi="fa-IR"/>
+        </w:rPr>
+        <w:lastRenderedPageBreak/>
         <w:t>چرا به یک سیستم مدیریت جای پارک نیاز داریم؟</w:t>
       </w:r>
     </w:p>
@@ -503,7 +614,7 @@
         <w:pStyle w:val="ListParagraph"/>
         <w:numPr>
           <w:ilvl w:val="0"/>
-          <w:numId w:val="5"/>
+          <w:numId w:val="8"/>
         </w:numPr>
         <w:bidi/>
         <w:rPr>
@@ -521,7 +632,6 @@
           <w:rtl/>
           <w:lang w:bidi="fa-IR"/>
         </w:rPr>
-        <w:lastRenderedPageBreak/>
         <w:t xml:space="preserve">پیدا کردن جای پارک در زمان شلوغی مشکل زا است ولی در این سیستم امکان بررسی مکان های خالی پارک در لحظه وجود دارد و مکان های دور افتاده تر وجاهایی که قابل رویت توسط </w:t>
       </w:r>
       <w:r>
@@ -540,7 +650,7 @@
         <w:pStyle w:val="ListParagraph"/>
         <w:numPr>
           <w:ilvl w:val="0"/>
-          <w:numId w:val="5"/>
+          <w:numId w:val="8"/>
         </w:numPr>
         <w:bidi/>
         <w:rPr>
@@ -566,7 +676,7 @@
         <w:pStyle w:val="ListParagraph"/>
         <w:numPr>
           <w:ilvl w:val="0"/>
-          <w:numId w:val="5"/>
+          <w:numId w:val="8"/>
         </w:numPr>
         <w:bidi/>
         <w:rPr>
@@ -602,7 +712,7 @@
         <w:pStyle w:val="ListParagraph"/>
         <w:numPr>
           <w:ilvl w:val="0"/>
-          <w:numId w:val="5"/>
+          <w:numId w:val="8"/>
         </w:numPr>
         <w:bidi/>
         <w:rPr>
@@ -628,7 +738,7 @@
         <w:pStyle w:val="ListParagraph"/>
         <w:numPr>
           <w:ilvl w:val="0"/>
-          <w:numId w:val="5"/>
+          <w:numId w:val="8"/>
         </w:numPr>
         <w:bidi/>
         <w:rPr>
@@ -654,7 +764,7 @@
         <w:pStyle w:val="ListParagraph"/>
         <w:numPr>
           <w:ilvl w:val="0"/>
-          <w:numId w:val="5"/>
+          <w:numId w:val="8"/>
         </w:numPr>
         <w:bidi/>
         <w:rPr>
@@ -680,7 +790,7 @@
         <w:pStyle w:val="ListParagraph"/>
         <w:numPr>
           <w:ilvl w:val="0"/>
-          <w:numId w:val="5"/>
+          <w:numId w:val="8"/>
         </w:numPr>
         <w:bidi/>
         <w:rPr>
@@ -706,7 +816,7 @@
         <w:pStyle w:val="ListParagraph"/>
         <w:numPr>
           <w:ilvl w:val="0"/>
-          <w:numId w:val="5"/>
+          <w:numId w:val="8"/>
         </w:numPr>
         <w:bidi/>
         <w:rPr>
@@ -732,7 +842,7 @@
         <w:pStyle w:val="ListParagraph"/>
         <w:numPr>
           <w:ilvl w:val="0"/>
-          <w:numId w:val="5"/>
+          <w:numId w:val="8"/>
         </w:numPr>
         <w:bidi/>
         <w:rPr>
@@ -758,7 +868,7 @@
         <w:pStyle w:val="ListParagraph"/>
         <w:numPr>
           <w:ilvl w:val="0"/>
-          <w:numId w:val="5"/>
+          <w:numId w:val="8"/>
         </w:numPr>
         <w:bidi/>
         <w:rPr>
@@ -776,28 +886,399 @@
           <w:rtl/>
           <w:lang w:bidi="fa-IR"/>
         </w:rPr>
-        <w:t>امکان استفاده از پارکینگ</w:t>
-      </w:r>
-      <w:r>
-        <w:rPr>
-          <w:rFonts w:cs="B Nazanin" w:hint="cs"/>
-          <w:sz w:val="28"/>
-          <w:szCs w:val="28"/>
-          <w:rtl/>
-          <w:lang w:bidi="fa-IR"/>
-        </w:rPr>
-        <w:t xml:space="preserve"> های شخصی برای ساعاتی که مورد استفاده قرار نمیگیرند، وجود دارد.</w:t>
-      </w:r>
-      <w:r>
-        <w:rPr>
-          <w:rFonts w:cs="B Nazanin" w:hint="cs"/>
-          <w:sz w:val="28"/>
-          <w:szCs w:val="28"/>
-          <w:rtl/>
-          <w:lang w:bidi="fa-IR"/>
-        </w:rPr>
-        <w:t xml:space="preserve">  </w:t>
-      </w:r>
+        <w:t xml:space="preserve">امکان استفاده از پارکینگ های شخصی برای ساعاتی که مورد استفاده قرار نمیگیرند، وجود دارد.  </w:t>
+      </w:r>
+    </w:p>
+    <w:p>
+      <w:pPr>
+        <w:bidi/>
+        <w:rPr>
+          <w:rFonts w:cs="B Nazanin"/>
+          <w:sz w:val="28"/>
+          <w:szCs w:val="28"/>
+          <w:rtl/>
+          <w:lang w:bidi="fa-IR"/>
+        </w:rPr>
+      </w:pPr>
+    </w:p>
+    <w:p>
+      <w:pPr>
+        <w:bidi/>
+        <w:rPr>
+          <w:rFonts w:cs="B Nazanin"/>
+          <w:sz w:val="28"/>
+          <w:szCs w:val="28"/>
+          <w:rtl/>
+          <w:lang w:bidi="fa-IR"/>
+        </w:rPr>
+      </w:pPr>
+    </w:p>
+    <w:p>
+      <w:pPr>
+        <w:bidi/>
+        <w:rPr>
+          <w:rFonts w:cs="B Nazanin" w:hint="cs"/>
+          <w:b/>
+          <w:bCs/>
+          <w:sz w:val="28"/>
+          <w:szCs w:val="28"/>
+          <w:rtl/>
+          <w:lang w:bidi="fa-IR"/>
+        </w:rPr>
+      </w:pPr>
+      <w:r>
+        <w:rPr>
+          <w:rFonts w:cs="B Nazanin" w:hint="cs"/>
+          <w:b/>
+          <w:bCs/>
+          <w:sz w:val="28"/>
+          <w:szCs w:val="28"/>
+          <w:rtl/>
+          <w:lang w:bidi="fa-IR"/>
+        </w:rPr>
+        <w:lastRenderedPageBreak/>
+        <w:t>نیازمندی ها</w:t>
+      </w:r>
+    </w:p>
+    <w:p>
+      <w:pPr>
+        <w:pStyle w:val="ListParagraph"/>
+        <w:numPr>
+          <w:ilvl w:val="0"/>
+          <w:numId w:val="7"/>
+        </w:numPr>
+        <w:bidi/>
+        <w:rPr>
+          <w:rFonts w:cs="B Nazanin" w:hint="cs"/>
+          <w:sz w:val="28"/>
+          <w:szCs w:val="28"/>
+          <w:lang w:bidi="fa-IR"/>
+        </w:rPr>
+      </w:pPr>
+      <w:r>
+        <w:rPr>
+          <w:rFonts w:cs="B Nazanin" w:hint="cs"/>
+          <w:sz w:val="28"/>
+          <w:szCs w:val="28"/>
+          <w:rtl/>
+          <w:lang w:bidi="fa-IR"/>
+        </w:rPr>
+        <w:t>رزرو جای پارک</w:t>
+      </w:r>
+      <w:r>
+        <w:rPr>
+          <w:rFonts w:cs="B Nazanin" w:hint="cs"/>
+          <w:sz w:val="28"/>
+          <w:szCs w:val="28"/>
+          <w:rtl/>
+          <w:lang w:bidi="fa-IR"/>
+        </w:rPr>
+        <w:t xml:space="preserve"> در بازه زمانی مشخص</w:t>
+      </w:r>
+    </w:p>
+    <w:p>
+      <w:pPr>
+        <w:pStyle w:val="ListParagraph"/>
+        <w:numPr>
+          <w:ilvl w:val="0"/>
+          <w:numId w:val="7"/>
+        </w:numPr>
+        <w:bidi/>
+        <w:rPr>
+          <w:rFonts w:cs="B Nazanin" w:hint="cs"/>
+          <w:sz w:val="28"/>
+          <w:szCs w:val="28"/>
+          <w:lang w:bidi="fa-IR"/>
+        </w:rPr>
+      </w:pPr>
+      <w:r>
+        <w:rPr>
+          <w:rFonts w:cs="B Nazanin" w:hint="cs"/>
+          <w:sz w:val="28"/>
+          <w:szCs w:val="28"/>
+          <w:rtl/>
+          <w:lang w:bidi="fa-IR"/>
+        </w:rPr>
+        <w:t>جستجوی مکان های پارک نزدیک بر اساس موقعیت کاربر</w:t>
+      </w:r>
+    </w:p>
+    <w:p>
+      <w:pPr>
+        <w:pStyle w:val="ListParagraph"/>
+        <w:numPr>
+          <w:ilvl w:val="0"/>
+          <w:numId w:val="7"/>
+        </w:numPr>
+        <w:bidi/>
+        <w:rPr>
+          <w:rFonts w:cs="B Nazanin" w:hint="cs"/>
+          <w:sz w:val="28"/>
+          <w:szCs w:val="28"/>
+          <w:lang w:bidi="fa-IR"/>
+        </w:rPr>
+      </w:pPr>
+      <w:r>
+        <w:rPr>
+          <w:rFonts w:cs="B Nazanin" w:hint="cs"/>
+          <w:sz w:val="28"/>
+          <w:szCs w:val="28"/>
+          <w:rtl/>
+          <w:lang w:bidi="fa-IR"/>
+        </w:rPr>
+        <w:t>بررسی وضعیت یک مکان پارک مشخص</w:t>
+      </w:r>
+    </w:p>
+    <w:p>
+      <w:pPr>
+        <w:pStyle w:val="ListParagraph"/>
+        <w:numPr>
+          <w:ilvl w:val="0"/>
+          <w:numId w:val="7"/>
+        </w:numPr>
+        <w:bidi/>
+        <w:rPr>
+          <w:rFonts w:cs="B Nazanin" w:hint="cs"/>
+          <w:sz w:val="28"/>
+          <w:szCs w:val="28"/>
+          <w:lang w:bidi="fa-IR"/>
+        </w:rPr>
+      </w:pPr>
+      <w:r>
+        <w:rPr>
+          <w:rFonts w:cs="B Nazanin" w:hint="cs"/>
+          <w:sz w:val="28"/>
+          <w:szCs w:val="28"/>
+          <w:rtl/>
+          <w:lang w:bidi="fa-IR"/>
+        </w:rPr>
+        <w:t>قیمت گذاری پویا بر اساس ساعت و موقعیت مکان رزرو</w:t>
+      </w:r>
+    </w:p>
+    <w:p>
+      <w:pPr>
+        <w:pStyle w:val="ListParagraph"/>
+        <w:numPr>
+          <w:ilvl w:val="0"/>
+          <w:numId w:val="7"/>
+        </w:numPr>
+        <w:bidi/>
+        <w:rPr>
+          <w:rFonts w:cs="B Nazanin" w:hint="cs"/>
+          <w:sz w:val="28"/>
+          <w:szCs w:val="28"/>
+          <w:lang w:bidi="fa-IR"/>
+        </w:rPr>
+      </w:pPr>
+      <w:r>
+        <w:rPr>
+          <w:rFonts w:cs="B Nazanin" w:hint="cs"/>
+          <w:sz w:val="28"/>
+          <w:szCs w:val="28"/>
+          <w:rtl/>
+          <w:lang w:bidi="fa-IR"/>
+        </w:rPr>
+        <w:t>آمارگیری از وضعیت های مکان های پارک در یک منطقه</w:t>
+      </w:r>
+    </w:p>
+    <w:p>
+      <w:pPr>
+        <w:pStyle w:val="ListParagraph"/>
+        <w:numPr>
+          <w:ilvl w:val="0"/>
+          <w:numId w:val="7"/>
+        </w:numPr>
+        <w:bidi/>
+        <w:rPr>
+          <w:rFonts w:cs="B Nazanin"/>
+          <w:sz w:val="28"/>
+          <w:szCs w:val="28"/>
+          <w:lang w:bidi="fa-IR"/>
+        </w:rPr>
+      </w:pPr>
+      <w:r>
+        <w:rPr>
+          <w:rFonts w:cs="B Nazanin" w:hint="cs"/>
+          <w:sz w:val="28"/>
+          <w:szCs w:val="28"/>
+          <w:rtl/>
+          <w:lang w:bidi="fa-IR"/>
+        </w:rPr>
+        <w:t>رزرو گروهی چند جای پارک برای سازمان ها و ارگان ها</w:t>
+      </w:r>
+    </w:p>
+    <w:p>
+      <w:pPr>
+        <w:bidi/>
+        <w:rPr>
+          <w:rFonts w:cs="B Nazanin"/>
+          <w:sz w:val="28"/>
+          <w:szCs w:val="28"/>
+          <w:rtl/>
+          <w:lang w:bidi="fa-IR"/>
+        </w:rPr>
+      </w:pPr>
+    </w:p>
+    <w:p>
+      <w:pPr>
+        <w:bidi/>
+        <w:rPr>
+          <w:rFonts w:cs="B Nazanin" w:hint="cs"/>
+          <w:b/>
+          <w:bCs/>
+          <w:sz w:val="28"/>
+          <w:szCs w:val="28"/>
+          <w:rtl/>
+          <w:lang w:bidi="fa-IR"/>
+        </w:rPr>
+      </w:pPr>
+      <w:r>
+        <w:rPr>
+          <w:rFonts w:cs="B Nazanin" w:hint="cs"/>
+          <w:b/>
+          <w:bCs/>
+          <w:sz w:val="28"/>
+          <w:szCs w:val="28"/>
+          <w:rtl/>
+          <w:lang w:bidi="fa-IR"/>
+        </w:rPr>
+        <w:t>محدودیت ها</w:t>
+      </w:r>
+    </w:p>
+    <w:p>
+      <w:pPr>
+        <w:pStyle w:val="ListParagraph"/>
+        <w:numPr>
+          <w:ilvl w:val="0"/>
+          <w:numId w:val="11"/>
+        </w:numPr>
+        <w:bidi/>
+        <w:rPr>
+          <w:rFonts w:cs="B Nazanin"/>
+          <w:sz w:val="28"/>
+          <w:szCs w:val="28"/>
+          <w:lang w:bidi="fa-IR"/>
+        </w:rPr>
+      </w:pPr>
+      <w:r>
+        <w:rPr>
+          <w:rFonts w:cs="B Nazanin" w:hint="cs"/>
+          <w:sz w:val="28"/>
+          <w:szCs w:val="28"/>
+          <w:rtl/>
+          <w:lang w:bidi="fa-IR"/>
+        </w:rPr>
+        <w:t>اگر برای دریافت جای پارک کاربر فقط محدود به سیستم مدیریت مدیریت جای پارک باشد</w:t>
+      </w:r>
+      <w:r>
+        <w:rPr>
+          <w:rFonts w:cs="B Nazanin" w:hint="cs"/>
+          <w:sz w:val="28"/>
+          <w:szCs w:val="28"/>
+          <w:rtl/>
+          <w:lang w:bidi="fa-IR"/>
+        </w:rPr>
+        <w:t>:</w:t>
+      </w:r>
+    </w:p>
+    <w:p>
+      <w:pPr>
+        <w:bidi/>
+        <w:ind w:left="360" w:firstLine="360"/>
+        <w:rPr>
+          <w:rFonts w:cs="B Nazanin"/>
+          <w:sz w:val="28"/>
+          <w:szCs w:val="28"/>
+          <w:rtl/>
+          <w:lang w:bidi="fa-IR"/>
+        </w:rPr>
+      </w:pPr>
+      <w:r>
+        <w:rPr>
+          <w:rFonts w:cs="B Nazanin" w:hint="cs"/>
+          <w:sz w:val="28"/>
+          <w:szCs w:val="28"/>
+          <w:rtl/>
+          <w:lang w:bidi="fa-IR"/>
+        </w:rPr>
+        <w:t>- کاربران برای دریافت خدمات سیستم لزوما باید به اینترنت دسترسی داشته باشند.</w:t>
+      </w:r>
+    </w:p>
+    <w:p>
+      <w:pPr>
+        <w:bidi/>
+        <w:ind w:left="360" w:firstLine="360"/>
+        <w:rPr>
+          <w:rFonts w:cs="B Nazanin" w:hint="cs"/>
+          <w:sz w:val="28"/>
+          <w:szCs w:val="28"/>
+          <w:rtl/>
+          <w:lang w:bidi="fa-IR"/>
+        </w:rPr>
+      </w:pPr>
+      <w:r>
+        <w:rPr>
+          <w:rFonts w:cs="B Nazanin" w:hint="cs"/>
+          <w:sz w:val="28"/>
+          <w:szCs w:val="28"/>
+          <w:rtl/>
+          <w:lang w:bidi="fa-IR"/>
+        </w:rPr>
+        <w:t>- امکان دارد افرادی نتوانند با این سیستم ها کار کنند</w:t>
+      </w:r>
+    </w:p>
+    <w:p>
+      <w:pPr>
+        <w:pStyle w:val="ListParagraph"/>
+        <w:numPr>
+          <w:ilvl w:val="0"/>
+          <w:numId w:val="11"/>
+        </w:numPr>
+        <w:bidi/>
+        <w:rPr>
+          <w:rFonts w:cs="B Nazanin" w:hint="cs"/>
+          <w:sz w:val="28"/>
+          <w:szCs w:val="28"/>
+          <w:lang w:bidi="fa-IR"/>
+        </w:rPr>
+      </w:pPr>
+      <w:r>
+        <w:rPr>
+          <w:rFonts w:cs="B Nazanin" w:hint="cs"/>
+          <w:sz w:val="28"/>
+          <w:szCs w:val="28"/>
+          <w:rtl/>
+          <w:lang w:bidi="fa-IR"/>
+        </w:rPr>
+        <w:t>اگر سیستم مدیریت جای پارک به صورت همگام با سیستم های قدیمی کارکند در مواردی باعث بروز ناسازگاری می شود.</w:t>
+      </w:r>
+    </w:p>
+    <w:p>
+      <w:pPr>
+        <w:pStyle w:val="ListParagraph"/>
+        <w:numPr>
+          <w:ilvl w:val="0"/>
+          <w:numId w:val="11"/>
+        </w:numPr>
+        <w:bidi/>
+        <w:rPr>
+          <w:rFonts w:cs="B Nazanin"/>
+          <w:sz w:val="28"/>
+          <w:szCs w:val="28"/>
+          <w:lang w:bidi="fa-IR"/>
+        </w:rPr>
+      </w:pPr>
+      <w:r>
+        <w:rPr>
+          <w:rFonts w:cs="B Nazanin" w:hint="cs"/>
+          <w:sz w:val="28"/>
+          <w:szCs w:val="28"/>
+          <w:rtl/>
+          <w:lang w:bidi="fa-IR"/>
+        </w:rPr>
+        <w:t>امکان پارک غیرمجاز در مکان های رزرو شده توسط کاربر توسط کاربران متخلف وجود دارد.</w:t>
+      </w:r>
+      <w:bookmarkStart w:id="0" w:name="_GoBack"/>
+      <w:bookmarkEnd w:id="0"/>
     </w:p>
     <w:sectPr>
       <w:pgSz w:w="12240" w:h="15840"/>
@@ -901,6 +1382,499 @@
     </w:lvl>
   </w:abstractNum>
   <w:abstractNum w:abstractNumId="1" w15:restartNumberingAfterBreak="0">
+    <w:nsid w:val="15840E69"/>
+    <w:multiLevelType w:val="hybridMultilevel"/>
+    <w:tmpl w:val="081EBC44"/>
+    <w:lvl w:ilvl="0" w:tplc="04090001">
+      <w:start w:val="1"/>
+      <w:numFmt w:val="bullet"/>
+      <w:lvlText w:val=""/>
+      <w:lvlJc w:val="left"/>
+      <w:pPr>
+        <w:ind w:left="720" w:hanging="360"/>
+      </w:pPr>
+      <w:rPr>
+        <w:rFonts w:ascii="Symbol" w:hAnsi="Symbol" w:hint="default"/>
+      </w:rPr>
+    </w:lvl>
+    <w:lvl w:ilvl="1" w:tplc="04090019" w:tentative="1">
+      <w:start w:val="1"/>
+      <w:numFmt w:val="lowerLetter"/>
+      <w:lvlText w:val="%2."/>
+      <w:lvlJc w:val="left"/>
+      <w:pPr>
+        <w:ind w:left="1440" w:hanging="360"/>
+      </w:pPr>
+    </w:lvl>
+    <w:lvl w:ilvl="2" w:tplc="0409001B" w:tentative="1">
+      <w:start w:val="1"/>
+      <w:numFmt w:val="lowerRoman"/>
+      <w:lvlText w:val="%3."/>
+      <w:lvlJc w:val="right"/>
+      <w:pPr>
+        <w:ind w:left="2160" w:hanging="180"/>
+      </w:pPr>
+    </w:lvl>
+    <w:lvl w:ilvl="3" w:tplc="0409000F" w:tentative="1">
+      <w:start w:val="1"/>
+      <w:numFmt w:val="decimal"/>
+      <w:lvlText w:val="%4."/>
+      <w:lvlJc w:val="left"/>
+      <w:pPr>
+        <w:ind w:left="2880" w:hanging="360"/>
+      </w:pPr>
+    </w:lvl>
+    <w:lvl w:ilvl="4" w:tplc="04090019" w:tentative="1">
+      <w:start w:val="1"/>
+      <w:numFmt w:val="lowerLetter"/>
+      <w:lvlText w:val="%5."/>
+      <w:lvlJc w:val="left"/>
+      <w:pPr>
+        <w:ind w:left="3600" w:hanging="360"/>
+      </w:pPr>
+    </w:lvl>
+    <w:lvl w:ilvl="5" w:tplc="0409001B" w:tentative="1">
+      <w:start w:val="1"/>
+      <w:numFmt w:val="lowerRoman"/>
+      <w:lvlText w:val="%6."/>
+      <w:lvlJc w:val="right"/>
+      <w:pPr>
+        <w:ind w:left="4320" w:hanging="180"/>
+      </w:pPr>
+    </w:lvl>
+    <w:lvl w:ilvl="6" w:tplc="0409000F" w:tentative="1">
+      <w:start w:val="1"/>
+      <w:numFmt w:val="decimal"/>
+      <w:lvlText w:val="%7."/>
+      <w:lvlJc w:val="left"/>
+      <w:pPr>
+        <w:ind w:left="5040" w:hanging="360"/>
+      </w:pPr>
+    </w:lvl>
+    <w:lvl w:ilvl="7" w:tplc="04090019" w:tentative="1">
+      <w:start w:val="1"/>
+      <w:numFmt w:val="lowerLetter"/>
+      <w:lvlText w:val="%8."/>
+      <w:lvlJc w:val="left"/>
+      <w:pPr>
+        <w:ind w:left="5760" w:hanging="360"/>
+      </w:pPr>
+    </w:lvl>
+    <w:lvl w:ilvl="8" w:tplc="0409001B" w:tentative="1">
+      <w:start w:val="1"/>
+      <w:numFmt w:val="lowerRoman"/>
+      <w:lvlText w:val="%9."/>
+      <w:lvlJc w:val="right"/>
+      <w:pPr>
+        <w:ind w:left="6480" w:hanging="180"/>
+      </w:pPr>
+    </w:lvl>
+  </w:abstractNum>
+  <w:abstractNum w:abstractNumId="2" w15:restartNumberingAfterBreak="0">
+    <w:nsid w:val="19080715"/>
+    <w:multiLevelType w:val="hybridMultilevel"/>
+    <w:tmpl w:val="E40E83AE"/>
+    <w:lvl w:ilvl="0" w:tplc="04090001">
+      <w:start w:val="1"/>
+      <w:numFmt w:val="bullet"/>
+      <w:lvlText w:val=""/>
+      <w:lvlJc w:val="left"/>
+      <w:pPr>
+        <w:ind w:left="720" w:hanging="360"/>
+      </w:pPr>
+      <w:rPr>
+        <w:rFonts w:ascii="Symbol" w:hAnsi="Symbol" w:hint="default"/>
+      </w:rPr>
+    </w:lvl>
+    <w:lvl w:ilvl="1" w:tplc="04090019" w:tentative="1">
+      <w:start w:val="1"/>
+      <w:numFmt w:val="lowerLetter"/>
+      <w:lvlText w:val="%2."/>
+      <w:lvlJc w:val="left"/>
+      <w:pPr>
+        <w:ind w:left="1440" w:hanging="360"/>
+      </w:pPr>
+    </w:lvl>
+    <w:lvl w:ilvl="2" w:tplc="0409001B" w:tentative="1">
+      <w:start w:val="1"/>
+      <w:numFmt w:val="lowerRoman"/>
+      <w:lvlText w:val="%3."/>
+      <w:lvlJc w:val="right"/>
+      <w:pPr>
+        <w:ind w:left="2160" w:hanging="180"/>
+      </w:pPr>
+    </w:lvl>
+    <w:lvl w:ilvl="3" w:tplc="0409000F" w:tentative="1">
+      <w:start w:val="1"/>
+      <w:numFmt w:val="decimal"/>
+      <w:lvlText w:val="%4."/>
+      <w:lvlJc w:val="left"/>
+      <w:pPr>
+        <w:ind w:left="2880" w:hanging="360"/>
+      </w:pPr>
+    </w:lvl>
+    <w:lvl w:ilvl="4" w:tplc="04090019" w:tentative="1">
+      <w:start w:val="1"/>
+      <w:numFmt w:val="lowerLetter"/>
+      <w:lvlText w:val="%5."/>
+      <w:lvlJc w:val="left"/>
+      <w:pPr>
+        <w:ind w:left="3600" w:hanging="360"/>
+      </w:pPr>
+    </w:lvl>
+    <w:lvl w:ilvl="5" w:tplc="0409001B" w:tentative="1">
+      <w:start w:val="1"/>
+      <w:numFmt w:val="lowerRoman"/>
+      <w:lvlText w:val="%6."/>
+      <w:lvlJc w:val="right"/>
+      <w:pPr>
+        <w:ind w:left="4320" w:hanging="180"/>
+      </w:pPr>
+    </w:lvl>
+    <w:lvl w:ilvl="6" w:tplc="0409000F" w:tentative="1">
+      <w:start w:val="1"/>
+      <w:numFmt w:val="decimal"/>
+      <w:lvlText w:val="%7."/>
+      <w:lvlJc w:val="left"/>
+      <w:pPr>
+        <w:ind w:left="5040" w:hanging="360"/>
+      </w:pPr>
+    </w:lvl>
+    <w:lvl w:ilvl="7" w:tplc="04090019" w:tentative="1">
+      <w:start w:val="1"/>
+      <w:numFmt w:val="lowerLetter"/>
+      <w:lvlText w:val="%8."/>
+      <w:lvlJc w:val="left"/>
+      <w:pPr>
+        <w:ind w:left="5760" w:hanging="360"/>
+      </w:pPr>
+    </w:lvl>
+    <w:lvl w:ilvl="8" w:tplc="0409001B" w:tentative="1">
+      <w:start w:val="1"/>
+      <w:numFmt w:val="lowerRoman"/>
+      <w:lvlText w:val="%9."/>
+      <w:lvlJc w:val="right"/>
+      <w:pPr>
+        <w:ind w:left="6480" w:hanging="180"/>
+      </w:pPr>
+    </w:lvl>
+  </w:abstractNum>
+  <w:abstractNum w:abstractNumId="3" w15:restartNumberingAfterBreak="0">
+    <w:nsid w:val="1F5C52C2"/>
+    <w:multiLevelType w:val="hybridMultilevel"/>
+    <w:tmpl w:val="48F8DB82"/>
+    <w:lvl w:ilvl="0" w:tplc="A0AED346">
+      <w:start w:val="10"/>
+      <w:numFmt w:val="bullet"/>
+      <w:lvlText w:val="-"/>
+      <w:lvlJc w:val="left"/>
+      <w:pPr>
+        <w:ind w:left="1080" w:hanging="360"/>
+      </w:pPr>
+      <w:rPr>
+        <w:rFonts w:asciiTheme="minorHAnsi" w:eastAsiaTheme="minorHAnsi" w:hAnsiTheme="minorHAnsi" w:cs="B Nazanin" w:hint="default"/>
+      </w:rPr>
+    </w:lvl>
+    <w:lvl w:ilvl="1" w:tplc="04090003" w:tentative="1">
+      <w:start w:val="1"/>
+      <w:numFmt w:val="bullet"/>
+      <w:lvlText w:val="o"/>
+      <w:lvlJc w:val="left"/>
+      <w:pPr>
+        <w:ind w:left="1440" w:hanging="360"/>
+      </w:pPr>
+      <w:rPr>
+        <w:rFonts w:ascii="Courier New" w:hAnsi="Courier New" w:cs="Courier New" w:hint="default"/>
+      </w:rPr>
+    </w:lvl>
+    <w:lvl w:ilvl="2" w:tplc="04090005" w:tentative="1">
+      <w:start w:val="1"/>
+      <w:numFmt w:val="bullet"/>
+      <w:lvlText w:val=""/>
+      <w:lvlJc w:val="left"/>
+      <w:pPr>
+        <w:ind w:left="2160" w:hanging="360"/>
+      </w:pPr>
+      <w:rPr>
+        <w:rFonts w:ascii="Wingdings" w:hAnsi="Wingdings" w:hint="default"/>
+      </w:rPr>
+    </w:lvl>
+    <w:lvl w:ilvl="3" w:tplc="04090001" w:tentative="1">
+      <w:start w:val="1"/>
+      <w:numFmt w:val="bullet"/>
+      <w:lvlText w:val=""/>
+      <w:lvlJc w:val="left"/>
+      <w:pPr>
+        <w:ind w:left="2880" w:hanging="360"/>
+      </w:pPr>
+      <w:rPr>
+        <w:rFonts w:ascii="Symbol" w:hAnsi="Symbol" w:hint="default"/>
+      </w:rPr>
+    </w:lvl>
+    <w:lvl w:ilvl="4" w:tplc="04090003" w:tentative="1">
+      <w:start w:val="1"/>
+      <w:numFmt w:val="bullet"/>
+      <w:lvlText w:val="o"/>
+      <w:lvlJc w:val="left"/>
+      <w:pPr>
+        <w:ind w:left="3600" w:hanging="360"/>
+      </w:pPr>
+      <w:rPr>
+        <w:rFonts w:ascii="Courier New" w:hAnsi="Courier New" w:cs="Courier New" w:hint="default"/>
+      </w:rPr>
+    </w:lvl>
+    <w:lvl w:ilvl="5" w:tplc="04090005" w:tentative="1">
+      <w:start w:val="1"/>
+      <w:numFmt w:val="bullet"/>
+      <w:lvlText w:val=""/>
+      <w:lvlJc w:val="left"/>
+      <w:pPr>
+        <w:ind w:left="4320" w:hanging="360"/>
+      </w:pPr>
+      <w:rPr>
+        <w:rFonts w:ascii="Wingdings" w:hAnsi="Wingdings" w:hint="default"/>
+      </w:rPr>
+    </w:lvl>
+    <w:lvl w:ilvl="6" w:tplc="04090001" w:tentative="1">
+      <w:start w:val="1"/>
+      <w:numFmt w:val="bullet"/>
+      <w:lvlText w:val=""/>
+      <w:lvlJc w:val="left"/>
+      <w:pPr>
+        <w:ind w:left="5040" w:hanging="360"/>
+      </w:pPr>
+      <w:rPr>
+        <w:rFonts w:ascii="Symbol" w:hAnsi="Symbol" w:hint="default"/>
+      </w:rPr>
+    </w:lvl>
+    <w:lvl w:ilvl="7" w:tplc="04090003" w:tentative="1">
+      <w:start w:val="1"/>
+      <w:numFmt w:val="bullet"/>
+      <w:lvlText w:val="o"/>
+      <w:lvlJc w:val="left"/>
+      <w:pPr>
+        <w:ind w:left="5760" w:hanging="360"/>
+      </w:pPr>
+      <w:rPr>
+        <w:rFonts w:ascii="Courier New" w:hAnsi="Courier New" w:cs="Courier New" w:hint="default"/>
+      </w:rPr>
+    </w:lvl>
+    <w:lvl w:ilvl="8" w:tplc="04090005" w:tentative="1">
+      <w:start w:val="1"/>
+      <w:numFmt w:val="bullet"/>
+      <w:lvlText w:val=""/>
+      <w:lvlJc w:val="left"/>
+      <w:pPr>
+        <w:ind w:left="6480" w:hanging="360"/>
+      </w:pPr>
+      <w:rPr>
+        <w:rFonts w:ascii="Wingdings" w:hAnsi="Wingdings" w:hint="default"/>
+      </w:rPr>
+    </w:lvl>
+  </w:abstractNum>
+  <w:abstractNum w:abstractNumId="4" w15:restartNumberingAfterBreak="0">
+    <w:nsid w:val="26D45A71"/>
+    <w:multiLevelType w:val="hybridMultilevel"/>
+    <w:tmpl w:val="EC94A15E"/>
+    <w:lvl w:ilvl="0" w:tplc="04090001">
+      <w:start w:val="1"/>
+      <w:numFmt w:val="bullet"/>
+      <w:lvlText w:val=""/>
+      <w:lvlJc w:val="left"/>
+      <w:pPr>
+        <w:ind w:left="720" w:hanging="360"/>
+      </w:pPr>
+      <w:rPr>
+        <w:rFonts w:ascii="Symbol" w:hAnsi="Symbol" w:hint="default"/>
+      </w:rPr>
+    </w:lvl>
+    <w:lvl w:ilvl="1" w:tplc="04090003" w:tentative="1">
+      <w:start w:val="1"/>
+      <w:numFmt w:val="bullet"/>
+      <w:lvlText w:val="o"/>
+      <w:lvlJc w:val="left"/>
+      <w:pPr>
+        <w:ind w:left="1440" w:hanging="360"/>
+      </w:pPr>
+      <w:rPr>
+        <w:rFonts w:ascii="Courier New" w:hAnsi="Courier New" w:cs="Courier New" w:hint="default"/>
+      </w:rPr>
+    </w:lvl>
+    <w:lvl w:ilvl="2" w:tplc="04090005" w:tentative="1">
+      <w:start w:val="1"/>
+      <w:numFmt w:val="bullet"/>
+      <w:lvlText w:val=""/>
+      <w:lvlJc w:val="left"/>
+      <w:pPr>
+        <w:ind w:left="2160" w:hanging="360"/>
+      </w:pPr>
+      <w:rPr>
+        <w:rFonts w:ascii="Wingdings" w:hAnsi="Wingdings" w:hint="default"/>
+      </w:rPr>
+    </w:lvl>
+    <w:lvl w:ilvl="3" w:tplc="04090001" w:tentative="1">
+      <w:start w:val="1"/>
+      <w:numFmt w:val="bullet"/>
+      <w:lvlText w:val=""/>
+      <w:lvlJc w:val="left"/>
+      <w:pPr>
+        <w:ind w:left="2880" w:hanging="360"/>
+      </w:pPr>
+      <w:rPr>
+        <w:rFonts w:ascii="Symbol" w:hAnsi="Symbol" w:hint="default"/>
+      </w:rPr>
+    </w:lvl>
+    <w:lvl w:ilvl="4" w:tplc="04090003" w:tentative="1">
+      <w:start w:val="1"/>
+      <w:numFmt w:val="bullet"/>
+      <w:lvlText w:val="o"/>
+      <w:lvlJc w:val="left"/>
+      <w:pPr>
+        <w:ind w:left="3600" w:hanging="360"/>
+      </w:pPr>
+      <w:rPr>
+        <w:rFonts w:ascii="Courier New" w:hAnsi="Courier New" w:cs="Courier New" w:hint="default"/>
+      </w:rPr>
+    </w:lvl>
+    <w:lvl w:ilvl="5" w:tplc="04090005" w:tentative="1">
+      <w:start w:val="1"/>
+      <w:numFmt w:val="bullet"/>
+      <w:lvlText w:val=""/>
+      <w:lvlJc w:val="left"/>
+      <w:pPr>
+        <w:ind w:left="4320" w:hanging="360"/>
+      </w:pPr>
+      <w:rPr>
+        <w:rFonts w:ascii="Wingdings" w:hAnsi="Wingdings" w:hint="default"/>
+      </w:rPr>
+    </w:lvl>
+    <w:lvl w:ilvl="6" w:tplc="04090001" w:tentative="1">
+      <w:start w:val="1"/>
+      <w:numFmt w:val="bullet"/>
+      <w:lvlText w:val=""/>
+      <w:lvlJc w:val="left"/>
+      <w:pPr>
+        <w:ind w:left="5040" w:hanging="360"/>
+      </w:pPr>
+      <w:rPr>
+        <w:rFonts w:ascii="Symbol" w:hAnsi="Symbol" w:hint="default"/>
+      </w:rPr>
+    </w:lvl>
+    <w:lvl w:ilvl="7" w:tplc="04090003" w:tentative="1">
+      <w:start w:val="1"/>
+      <w:numFmt w:val="bullet"/>
+      <w:lvlText w:val="o"/>
+      <w:lvlJc w:val="left"/>
+      <w:pPr>
+        <w:ind w:left="5760" w:hanging="360"/>
+      </w:pPr>
+      <w:rPr>
+        <w:rFonts w:ascii="Courier New" w:hAnsi="Courier New" w:cs="Courier New" w:hint="default"/>
+      </w:rPr>
+    </w:lvl>
+    <w:lvl w:ilvl="8" w:tplc="04090005" w:tentative="1">
+      <w:start w:val="1"/>
+      <w:numFmt w:val="bullet"/>
+      <w:lvlText w:val=""/>
+      <w:lvlJc w:val="left"/>
+      <w:pPr>
+        <w:ind w:left="6480" w:hanging="360"/>
+      </w:pPr>
+      <w:rPr>
+        <w:rFonts w:ascii="Wingdings" w:hAnsi="Wingdings" w:hint="default"/>
+      </w:rPr>
+    </w:lvl>
+  </w:abstractNum>
+  <w:abstractNum w:abstractNumId="5" w15:restartNumberingAfterBreak="0">
+    <w:nsid w:val="3D577940"/>
+    <w:multiLevelType w:val="hybridMultilevel"/>
+    <w:tmpl w:val="58147226"/>
+    <w:lvl w:ilvl="0" w:tplc="8AA451A4">
+      <w:start w:val="10"/>
+      <w:numFmt w:val="decimal"/>
+      <w:lvlText w:val="%1"/>
+      <w:lvlJc w:val="left"/>
+      <w:pPr>
+        <w:ind w:left="720" w:hanging="360"/>
+      </w:pPr>
+      <w:rPr>
+        <w:rFonts w:hint="default"/>
+      </w:rPr>
+    </w:lvl>
+    <w:lvl w:ilvl="1" w:tplc="04090019" w:tentative="1">
+      <w:start w:val="1"/>
+      <w:numFmt w:val="lowerLetter"/>
+      <w:lvlText w:val="%2."/>
+      <w:lvlJc w:val="left"/>
+      <w:pPr>
+        <w:ind w:left="1440" w:hanging="360"/>
+      </w:pPr>
+    </w:lvl>
+    <w:lvl w:ilvl="2" w:tplc="0409001B" w:tentative="1">
+      <w:start w:val="1"/>
+      <w:numFmt w:val="lowerRoman"/>
+      <w:lvlText w:val="%3."/>
+      <w:lvlJc w:val="right"/>
+      <w:pPr>
+        <w:ind w:left="2160" w:hanging="180"/>
+      </w:pPr>
+    </w:lvl>
+    <w:lvl w:ilvl="3" w:tplc="0409000F" w:tentative="1">
+      <w:start w:val="1"/>
+      <w:numFmt w:val="decimal"/>
+      <w:lvlText w:val="%4."/>
+      <w:lvlJc w:val="left"/>
+      <w:pPr>
+        <w:ind w:left="2880" w:hanging="360"/>
+      </w:pPr>
+    </w:lvl>
+    <w:lvl w:ilvl="4" w:tplc="04090019" w:tentative="1">
+      <w:start w:val="1"/>
+      <w:numFmt w:val="lowerLetter"/>
+      <w:lvlText w:val="%5."/>
+      <w:lvlJc w:val="left"/>
+      <w:pPr>
+        <w:ind w:left="3600" w:hanging="360"/>
+      </w:pPr>
+    </w:lvl>
+    <w:lvl w:ilvl="5" w:tplc="0409001B" w:tentative="1">
+      <w:start w:val="1"/>
+      <w:numFmt w:val="lowerRoman"/>
+      <w:lvlText w:val="%6."/>
+      <w:lvlJc w:val="right"/>
+      <w:pPr>
+        <w:ind w:left="4320" w:hanging="180"/>
+      </w:pPr>
+    </w:lvl>
+    <w:lvl w:ilvl="6" w:tplc="0409000F" w:tentative="1">
+      <w:start w:val="1"/>
+      <w:numFmt w:val="decimal"/>
+      <w:lvlText w:val="%7."/>
+      <w:lvlJc w:val="left"/>
+      <w:pPr>
+        <w:ind w:left="5040" w:hanging="360"/>
+      </w:pPr>
+    </w:lvl>
+    <w:lvl w:ilvl="7" w:tplc="04090019" w:tentative="1">
+      <w:start w:val="1"/>
+      <w:numFmt w:val="lowerLetter"/>
+      <w:lvlText w:val="%8."/>
+      <w:lvlJc w:val="left"/>
+      <w:pPr>
+        <w:ind w:left="5760" w:hanging="360"/>
+      </w:pPr>
+    </w:lvl>
+    <w:lvl w:ilvl="8" w:tplc="0409001B" w:tentative="1">
+      <w:start w:val="1"/>
+      <w:numFmt w:val="lowerRoman"/>
+      <w:lvlText w:val="%9."/>
+      <w:lvlJc w:val="right"/>
+      <w:pPr>
+        <w:ind w:left="6480" w:hanging="180"/>
+      </w:pPr>
+    </w:lvl>
+  </w:abstractNum>
+  <w:abstractNum w:abstractNumId="6" w15:restartNumberingAfterBreak="0">
     <w:nsid w:val="3F1C521F"/>
     <w:multiLevelType w:val="hybridMultilevel"/>
     <w:tmpl w:val="66844BFA"/>
@@ -989,7 +1963,7 @@
       </w:pPr>
     </w:lvl>
   </w:abstractNum>
-  <w:abstractNum w:abstractNumId="2" w15:restartNumberingAfterBreak="0">
+  <w:abstractNum w:abstractNumId="7" w15:restartNumberingAfterBreak="0">
     <w:nsid w:val="42AB6B0F"/>
     <w:multiLevelType w:val="hybridMultilevel"/>
     <w:tmpl w:val="FA10F1CA"/>
@@ -1078,7 +2052,7 @@
       </w:pPr>
     </w:lvl>
   </w:abstractNum>
-  <w:abstractNum w:abstractNumId="3" w15:restartNumberingAfterBreak="0">
+  <w:abstractNum w:abstractNumId="8" w15:restartNumberingAfterBreak="0">
     <w:nsid w:val="4BA82DA7"/>
     <w:multiLevelType w:val="hybridMultilevel"/>
     <w:tmpl w:val="570AADFA"/>
@@ -1167,7 +2141,209 @@
       </w:pPr>
     </w:lvl>
   </w:abstractNum>
-  <w:abstractNum w:abstractNumId="4" w15:restartNumberingAfterBreak="0">
+  <w:abstractNum w:abstractNumId="9" w15:restartNumberingAfterBreak="0">
+    <w:nsid w:val="4FE00707"/>
+    <w:multiLevelType w:val="hybridMultilevel"/>
+    <w:tmpl w:val="8FCAB2AE"/>
+    <w:lvl w:ilvl="0" w:tplc="04090001">
+      <w:start w:val="1"/>
+      <w:numFmt w:val="bullet"/>
+      <w:lvlText w:val=""/>
+      <w:lvlJc w:val="left"/>
+      <w:pPr>
+        <w:ind w:left="720" w:hanging="360"/>
+      </w:pPr>
+      <w:rPr>
+        <w:rFonts w:ascii="Symbol" w:hAnsi="Symbol" w:hint="default"/>
+      </w:rPr>
+    </w:lvl>
+    <w:lvl w:ilvl="1" w:tplc="04090019" w:tentative="1">
+      <w:start w:val="1"/>
+      <w:numFmt w:val="lowerLetter"/>
+      <w:lvlText w:val="%2."/>
+      <w:lvlJc w:val="left"/>
+      <w:pPr>
+        <w:ind w:left="1440" w:hanging="360"/>
+      </w:pPr>
+    </w:lvl>
+    <w:lvl w:ilvl="2" w:tplc="0409001B" w:tentative="1">
+      <w:start w:val="1"/>
+      <w:numFmt w:val="lowerRoman"/>
+      <w:lvlText w:val="%3."/>
+      <w:lvlJc w:val="right"/>
+      <w:pPr>
+        <w:ind w:left="2160" w:hanging="180"/>
+      </w:pPr>
+    </w:lvl>
+    <w:lvl w:ilvl="3" w:tplc="0409000F" w:tentative="1">
+      <w:start w:val="1"/>
+      <w:numFmt w:val="decimal"/>
+      <w:lvlText w:val="%4."/>
+      <w:lvlJc w:val="left"/>
+      <w:pPr>
+        <w:ind w:left="2880" w:hanging="360"/>
+      </w:pPr>
+    </w:lvl>
+    <w:lvl w:ilvl="4" w:tplc="04090019" w:tentative="1">
+      <w:start w:val="1"/>
+      <w:numFmt w:val="lowerLetter"/>
+      <w:lvlText w:val="%5."/>
+      <w:lvlJc w:val="left"/>
+      <w:pPr>
+        <w:ind w:left="3600" w:hanging="360"/>
+      </w:pPr>
+    </w:lvl>
+    <w:lvl w:ilvl="5" w:tplc="0409001B" w:tentative="1">
+      <w:start w:val="1"/>
+      <w:numFmt w:val="lowerRoman"/>
+      <w:lvlText w:val="%6."/>
+      <w:lvlJc w:val="right"/>
+      <w:pPr>
+        <w:ind w:left="4320" w:hanging="180"/>
+      </w:pPr>
+    </w:lvl>
+    <w:lvl w:ilvl="6" w:tplc="0409000F" w:tentative="1">
+      <w:start w:val="1"/>
+      <w:numFmt w:val="decimal"/>
+      <w:lvlText w:val="%7."/>
+      <w:lvlJc w:val="left"/>
+      <w:pPr>
+        <w:ind w:left="5040" w:hanging="360"/>
+      </w:pPr>
+    </w:lvl>
+    <w:lvl w:ilvl="7" w:tplc="04090019" w:tentative="1">
+      <w:start w:val="1"/>
+      <w:numFmt w:val="lowerLetter"/>
+      <w:lvlText w:val="%8."/>
+      <w:lvlJc w:val="left"/>
+      <w:pPr>
+        <w:ind w:left="5760" w:hanging="360"/>
+      </w:pPr>
+    </w:lvl>
+    <w:lvl w:ilvl="8" w:tplc="0409001B" w:tentative="1">
+      <w:start w:val="1"/>
+      <w:numFmt w:val="lowerRoman"/>
+      <w:lvlText w:val="%9."/>
+      <w:lvlJc w:val="right"/>
+      <w:pPr>
+        <w:ind w:left="6480" w:hanging="180"/>
+      </w:pPr>
+    </w:lvl>
+  </w:abstractNum>
+  <w:abstractNum w:abstractNumId="10" w15:restartNumberingAfterBreak="0">
+    <w:nsid w:val="620B004B"/>
+    <w:multiLevelType w:val="hybridMultilevel"/>
+    <w:tmpl w:val="BA8E4B64"/>
+    <w:lvl w:ilvl="0" w:tplc="A0AED346">
+      <w:start w:val="10"/>
+      <w:numFmt w:val="bullet"/>
+      <w:lvlText w:val="-"/>
+      <w:lvlJc w:val="left"/>
+      <w:pPr>
+        <w:ind w:left="1080" w:hanging="360"/>
+      </w:pPr>
+      <w:rPr>
+        <w:rFonts w:asciiTheme="minorHAnsi" w:eastAsiaTheme="minorHAnsi" w:hAnsiTheme="minorHAnsi" w:cs="B Nazanin" w:hint="default"/>
+      </w:rPr>
+    </w:lvl>
+    <w:lvl w:ilvl="1" w:tplc="04090003" w:tentative="1">
+      <w:start w:val="1"/>
+      <w:numFmt w:val="bullet"/>
+      <w:lvlText w:val="o"/>
+      <w:lvlJc w:val="left"/>
+      <w:pPr>
+        <w:ind w:left="1800" w:hanging="360"/>
+      </w:pPr>
+      <w:rPr>
+        <w:rFonts w:ascii="Courier New" w:hAnsi="Courier New" w:cs="Courier New" w:hint="default"/>
+      </w:rPr>
+    </w:lvl>
+    <w:lvl w:ilvl="2" w:tplc="04090005" w:tentative="1">
+      <w:start w:val="1"/>
+      <w:numFmt w:val="bullet"/>
+      <w:lvlText w:val=""/>
+      <w:lvlJc w:val="left"/>
+      <w:pPr>
+        <w:ind w:left="2520" w:hanging="360"/>
+      </w:pPr>
+      <w:rPr>
+        <w:rFonts w:ascii="Wingdings" w:hAnsi="Wingdings" w:hint="default"/>
+      </w:rPr>
+    </w:lvl>
+    <w:lvl w:ilvl="3" w:tplc="04090001" w:tentative="1">
+      <w:start w:val="1"/>
+      <w:numFmt w:val="bullet"/>
+      <w:lvlText w:val=""/>
+      <w:lvlJc w:val="left"/>
+      <w:pPr>
+        <w:ind w:left="3240" w:hanging="360"/>
+      </w:pPr>
+      <w:rPr>
+        <w:rFonts w:ascii="Symbol" w:hAnsi="Symbol" w:hint="default"/>
+      </w:rPr>
+    </w:lvl>
+    <w:lvl w:ilvl="4" w:tplc="04090003" w:tentative="1">
+      <w:start w:val="1"/>
+      <w:numFmt w:val="bullet"/>
+      <w:lvlText w:val="o"/>
+      <w:lvlJc w:val="left"/>
+      <w:pPr>
+        <w:ind w:left="3960" w:hanging="360"/>
+      </w:pPr>
+      <w:rPr>
+        <w:rFonts w:ascii="Courier New" w:hAnsi="Courier New" w:cs="Courier New" w:hint="default"/>
+      </w:rPr>
+    </w:lvl>
+    <w:lvl w:ilvl="5" w:tplc="04090005" w:tentative="1">
+      <w:start w:val="1"/>
+      <w:numFmt w:val="bullet"/>
+      <w:lvlText w:val=""/>
+      <w:lvlJc w:val="left"/>
+      <w:pPr>
+        <w:ind w:left="4680" w:hanging="360"/>
+      </w:pPr>
+      <w:rPr>
+        <w:rFonts w:ascii="Wingdings" w:hAnsi="Wingdings" w:hint="default"/>
+      </w:rPr>
+    </w:lvl>
+    <w:lvl w:ilvl="6" w:tplc="04090001" w:tentative="1">
+      <w:start w:val="1"/>
+      <w:numFmt w:val="bullet"/>
+      <w:lvlText w:val=""/>
+      <w:lvlJc w:val="left"/>
+      <w:pPr>
+        <w:ind w:left="5400" w:hanging="360"/>
+      </w:pPr>
+      <w:rPr>
+        <w:rFonts w:ascii="Symbol" w:hAnsi="Symbol" w:hint="default"/>
+      </w:rPr>
+    </w:lvl>
+    <w:lvl w:ilvl="7" w:tplc="04090003" w:tentative="1">
+      <w:start w:val="1"/>
+      <w:numFmt w:val="bullet"/>
+      <w:lvlText w:val="o"/>
+      <w:lvlJc w:val="left"/>
+      <w:pPr>
+        <w:ind w:left="6120" w:hanging="360"/>
+      </w:pPr>
+      <w:rPr>
+        <w:rFonts w:ascii="Courier New" w:hAnsi="Courier New" w:cs="Courier New" w:hint="default"/>
+      </w:rPr>
+    </w:lvl>
+    <w:lvl w:ilvl="8" w:tplc="04090005" w:tentative="1">
+      <w:start w:val="1"/>
+      <w:numFmt w:val="bullet"/>
+      <w:lvlText w:val=""/>
+      <w:lvlJc w:val="left"/>
+      <w:pPr>
+        <w:ind w:left="6840" w:hanging="360"/>
+      </w:pPr>
+      <w:rPr>
+        <w:rFonts w:ascii="Wingdings" w:hAnsi="Wingdings" w:hint="default"/>
+      </w:rPr>
+    </w:lvl>
+  </w:abstractNum>
+  <w:abstractNum w:abstractNumId="11" w15:restartNumberingAfterBreak="0">
     <w:nsid w:val="623A0A2D"/>
     <w:multiLevelType w:val="hybridMultilevel"/>
     <w:tmpl w:val="3CF4F08C"/>
@@ -1256,20 +2432,273 @@
       </w:pPr>
     </w:lvl>
   </w:abstractNum>
+  <w:abstractNum w:abstractNumId="12" w15:restartNumberingAfterBreak="0">
+    <w:nsid w:val="70177823"/>
+    <w:multiLevelType w:val="hybridMultilevel"/>
+    <w:tmpl w:val="44DC1018"/>
+    <w:lvl w:ilvl="0" w:tplc="04090001">
+      <w:start w:val="1"/>
+      <w:numFmt w:val="bullet"/>
+      <w:lvlText w:val=""/>
+      <w:lvlJc w:val="left"/>
+      <w:pPr>
+        <w:ind w:left="1080" w:hanging="360"/>
+      </w:pPr>
+      <w:rPr>
+        <w:rFonts w:ascii="Symbol" w:hAnsi="Symbol" w:hint="default"/>
+      </w:rPr>
+    </w:lvl>
+    <w:lvl w:ilvl="1" w:tplc="04090003" w:tentative="1">
+      <w:start w:val="1"/>
+      <w:numFmt w:val="bullet"/>
+      <w:lvlText w:val="o"/>
+      <w:lvlJc w:val="left"/>
+      <w:pPr>
+        <w:ind w:left="1440" w:hanging="360"/>
+      </w:pPr>
+      <w:rPr>
+        <w:rFonts w:ascii="Courier New" w:hAnsi="Courier New" w:cs="Courier New" w:hint="default"/>
+      </w:rPr>
+    </w:lvl>
+    <w:lvl w:ilvl="2" w:tplc="04090005" w:tentative="1">
+      <w:start w:val="1"/>
+      <w:numFmt w:val="bullet"/>
+      <w:lvlText w:val=""/>
+      <w:lvlJc w:val="left"/>
+      <w:pPr>
+        <w:ind w:left="2160" w:hanging="360"/>
+      </w:pPr>
+      <w:rPr>
+        <w:rFonts w:ascii="Wingdings" w:hAnsi="Wingdings" w:hint="default"/>
+      </w:rPr>
+    </w:lvl>
+    <w:lvl w:ilvl="3" w:tplc="04090001" w:tentative="1">
+      <w:start w:val="1"/>
+      <w:numFmt w:val="bullet"/>
+      <w:lvlText w:val=""/>
+      <w:lvlJc w:val="left"/>
+      <w:pPr>
+        <w:ind w:left="2880" w:hanging="360"/>
+      </w:pPr>
+      <w:rPr>
+        <w:rFonts w:ascii="Symbol" w:hAnsi="Symbol" w:hint="default"/>
+      </w:rPr>
+    </w:lvl>
+    <w:lvl w:ilvl="4" w:tplc="04090003" w:tentative="1">
+      <w:start w:val="1"/>
+      <w:numFmt w:val="bullet"/>
+      <w:lvlText w:val="o"/>
+      <w:lvlJc w:val="left"/>
+      <w:pPr>
+        <w:ind w:left="3600" w:hanging="360"/>
+      </w:pPr>
+      <w:rPr>
+        <w:rFonts w:ascii="Courier New" w:hAnsi="Courier New" w:cs="Courier New" w:hint="default"/>
+      </w:rPr>
+    </w:lvl>
+    <w:lvl w:ilvl="5" w:tplc="04090005" w:tentative="1">
+      <w:start w:val="1"/>
+      <w:numFmt w:val="bullet"/>
+      <w:lvlText w:val=""/>
+      <w:lvlJc w:val="left"/>
+      <w:pPr>
+        <w:ind w:left="4320" w:hanging="360"/>
+      </w:pPr>
+      <w:rPr>
+        <w:rFonts w:ascii="Wingdings" w:hAnsi="Wingdings" w:hint="default"/>
+      </w:rPr>
+    </w:lvl>
+    <w:lvl w:ilvl="6" w:tplc="04090001" w:tentative="1">
+      <w:start w:val="1"/>
+      <w:numFmt w:val="bullet"/>
+      <w:lvlText w:val=""/>
+      <w:lvlJc w:val="left"/>
+      <w:pPr>
+        <w:ind w:left="5040" w:hanging="360"/>
+      </w:pPr>
+      <w:rPr>
+        <w:rFonts w:ascii="Symbol" w:hAnsi="Symbol" w:hint="default"/>
+      </w:rPr>
+    </w:lvl>
+    <w:lvl w:ilvl="7" w:tplc="04090003" w:tentative="1">
+      <w:start w:val="1"/>
+      <w:numFmt w:val="bullet"/>
+      <w:lvlText w:val="o"/>
+      <w:lvlJc w:val="left"/>
+      <w:pPr>
+        <w:ind w:left="5760" w:hanging="360"/>
+      </w:pPr>
+      <w:rPr>
+        <w:rFonts w:ascii="Courier New" w:hAnsi="Courier New" w:cs="Courier New" w:hint="default"/>
+      </w:rPr>
+    </w:lvl>
+    <w:lvl w:ilvl="8" w:tplc="04090005" w:tentative="1">
+      <w:start w:val="1"/>
+      <w:numFmt w:val="bullet"/>
+      <w:lvlText w:val=""/>
+      <w:lvlJc w:val="left"/>
+      <w:pPr>
+        <w:ind w:left="6480" w:hanging="360"/>
+      </w:pPr>
+      <w:rPr>
+        <w:rFonts w:ascii="Wingdings" w:hAnsi="Wingdings" w:hint="default"/>
+      </w:rPr>
+    </w:lvl>
+  </w:abstractNum>
+  <w:abstractNum w:abstractNumId="13" w15:restartNumberingAfterBreak="0">
+    <w:nsid w:val="76630B02"/>
+    <w:multiLevelType w:val="hybridMultilevel"/>
+    <w:tmpl w:val="407E74E2"/>
+    <w:lvl w:ilvl="0" w:tplc="04090001">
+      <w:start w:val="1"/>
+      <w:numFmt w:val="bullet"/>
+      <w:lvlText w:val=""/>
+      <w:lvlJc w:val="left"/>
+      <w:pPr>
+        <w:ind w:left="720" w:hanging="360"/>
+      </w:pPr>
+      <w:rPr>
+        <w:rFonts w:ascii="Symbol" w:hAnsi="Symbol" w:hint="default"/>
+      </w:rPr>
+    </w:lvl>
+    <w:lvl w:ilvl="1" w:tplc="04090003" w:tentative="1">
+      <w:start w:val="1"/>
+      <w:numFmt w:val="bullet"/>
+      <w:lvlText w:val="o"/>
+      <w:lvlJc w:val="left"/>
+      <w:pPr>
+        <w:ind w:left="1440" w:hanging="360"/>
+      </w:pPr>
+      <w:rPr>
+        <w:rFonts w:ascii="Courier New" w:hAnsi="Courier New" w:cs="Courier New" w:hint="default"/>
+      </w:rPr>
+    </w:lvl>
+    <w:lvl w:ilvl="2" w:tplc="04090005" w:tentative="1">
+      <w:start w:val="1"/>
+      <w:numFmt w:val="bullet"/>
+      <w:lvlText w:val=""/>
+      <w:lvlJc w:val="left"/>
+      <w:pPr>
+        <w:ind w:left="2160" w:hanging="360"/>
+      </w:pPr>
+      <w:rPr>
+        <w:rFonts w:ascii="Wingdings" w:hAnsi="Wingdings" w:hint="default"/>
+      </w:rPr>
+    </w:lvl>
+    <w:lvl w:ilvl="3" w:tplc="04090001" w:tentative="1">
+      <w:start w:val="1"/>
+      <w:numFmt w:val="bullet"/>
+      <w:lvlText w:val=""/>
+      <w:lvlJc w:val="left"/>
+      <w:pPr>
+        <w:ind w:left="2880" w:hanging="360"/>
+      </w:pPr>
+      <w:rPr>
+        <w:rFonts w:ascii="Symbol" w:hAnsi="Symbol" w:hint="default"/>
+      </w:rPr>
+    </w:lvl>
+    <w:lvl w:ilvl="4" w:tplc="04090003" w:tentative="1">
+      <w:start w:val="1"/>
+      <w:numFmt w:val="bullet"/>
+      <w:lvlText w:val="o"/>
+      <w:lvlJc w:val="left"/>
+      <w:pPr>
+        <w:ind w:left="3600" w:hanging="360"/>
+      </w:pPr>
+      <w:rPr>
+        <w:rFonts w:ascii="Courier New" w:hAnsi="Courier New" w:cs="Courier New" w:hint="default"/>
+      </w:rPr>
+    </w:lvl>
+    <w:lvl w:ilvl="5" w:tplc="04090005" w:tentative="1">
+      <w:start w:val="1"/>
+      <w:numFmt w:val="bullet"/>
+      <w:lvlText w:val=""/>
+      <w:lvlJc w:val="left"/>
+      <w:pPr>
+        <w:ind w:left="4320" w:hanging="360"/>
+      </w:pPr>
+      <w:rPr>
+        <w:rFonts w:ascii="Wingdings" w:hAnsi="Wingdings" w:hint="default"/>
+      </w:rPr>
+    </w:lvl>
+    <w:lvl w:ilvl="6" w:tplc="04090001" w:tentative="1">
+      <w:start w:val="1"/>
+      <w:numFmt w:val="bullet"/>
+      <w:lvlText w:val=""/>
+      <w:lvlJc w:val="left"/>
+      <w:pPr>
+        <w:ind w:left="5040" w:hanging="360"/>
+      </w:pPr>
+      <w:rPr>
+        <w:rFonts w:ascii="Symbol" w:hAnsi="Symbol" w:hint="default"/>
+      </w:rPr>
+    </w:lvl>
+    <w:lvl w:ilvl="7" w:tplc="04090003" w:tentative="1">
+      <w:start w:val="1"/>
+      <w:numFmt w:val="bullet"/>
+      <w:lvlText w:val="o"/>
+      <w:lvlJc w:val="left"/>
+      <w:pPr>
+        <w:ind w:left="5760" w:hanging="360"/>
+      </w:pPr>
+      <w:rPr>
+        <w:rFonts w:ascii="Courier New" w:hAnsi="Courier New" w:cs="Courier New" w:hint="default"/>
+      </w:rPr>
+    </w:lvl>
+    <w:lvl w:ilvl="8" w:tplc="04090005" w:tentative="1">
+      <w:start w:val="1"/>
+      <w:numFmt w:val="bullet"/>
+      <w:lvlText w:val=""/>
+      <w:lvlJc w:val="left"/>
+      <w:pPr>
+        <w:ind w:left="6480" w:hanging="360"/>
+      </w:pPr>
+      <w:rPr>
+        <w:rFonts w:ascii="Wingdings" w:hAnsi="Wingdings" w:hint="default"/>
+      </w:rPr>
+    </w:lvl>
+  </w:abstractNum>
   <w:num w:numId="1">
-    <w:abstractNumId w:val="3"/>
+    <w:abstractNumId w:val="8"/>
   </w:num>
   <w:num w:numId="2">
-    <w:abstractNumId w:val="2"/>
+    <w:abstractNumId w:val="7"/>
   </w:num>
   <w:num w:numId="3">
-    <w:abstractNumId w:val="4"/>
+    <w:abstractNumId w:val="11"/>
   </w:num>
   <w:num w:numId="4">
     <w:abstractNumId w:val="0"/>
   </w:num>
   <w:num w:numId="5">
+    <w:abstractNumId w:val="6"/>
+  </w:num>
+  <w:num w:numId="6">
+    <w:abstractNumId w:val="5"/>
+  </w:num>
+  <w:num w:numId="7">
+    <w:abstractNumId w:val="13"/>
+  </w:num>
+  <w:num w:numId="8">
+    <w:abstractNumId w:val="9"/>
+  </w:num>
+  <w:num w:numId="9">
     <w:abstractNumId w:val="1"/>
+  </w:num>
+  <w:num w:numId="10">
+    <w:abstractNumId w:val="2"/>
+  </w:num>
+  <w:num w:numId="11">
+    <w:abstractNumId w:val="4"/>
+  </w:num>
+  <w:num w:numId="12">
+    <w:abstractNumId w:val="10"/>
+  </w:num>
+  <w:num w:numId="13">
+    <w:abstractNumId w:val="3"/>
+  </w:num>
+  <w:num w:numId="14">
+    <w:abstractNumId w:val="12"/>
   </w:num>
 </w:numbering>
 </file>

</xml_diff>